<commit_message>
adding excel + report updates
</commit_message>
<xml_diff>
--- a/Project 3/Project 3 Report.docx
+++ b/Project 3/Project 3 Report.docx
@@ -3654,10 +3654,202 @@
     </w:p>
     <w:p>
       <w:pPr>
-        <w:spacing w:after="240"/>
+        <w:rPr>
+          <w:rFonts w:ascii="Open Sans" w:eastAsia="Times New Roman" w:hAnsi="Open Sans" w:cs="Open Sans"/>
+          <w:sz w:val="18"/>
+          <w:szCs w:val="18"/>
+          <w:lang w:eastAsia="ko-KR"/>
+        </w:rPr>
+      </w:pPr>
+      <w:r>
+        <w:rPr>
+          <w:rFonts w:ascii="Open Sans" w:eastAsia="Times New Roman" w:hAnsi="Open Sans" w:cs="Open Sans"/>
+          <w:sz w:val="18"/>
+          <w:szCs w:val="18"/>
+          <w:lang w:eastAsia="ko-KR"/>
+        </w:rPr>
+        <w:t>Overall</w:t>
+      </w:r>
+    </w:p>
+    <w:p>
+      <w:pPr>
+        <w:rPr>
+          <w:rFonts w:ascii="Open Sans" w:eastAsia="Times New Roman" w:hAnsi="Open Sans" w:cs="Open Sans"/>
+          <w:sz w:val="18"/>
+          <w:szCs w:val="18"/>
+          <w:lang w:eastAsia="ko-KR"/>
+        </w:rPr>
+      </w:pPr>
+      <w:r>
+        <w:drawing>
+          <wp:inline distT="0" distB="0" distL="0" distR="0" wp14:anchorId="345D12AF" wp14:editId="09B02AE3">
+            <wp:extent cx="6114197" cy="3564068"/>
+            <wp:effectExtent l="0" t="0" r="1270" b="0"/>
+            <wp:docPr id="5" name="Picture 5"/>
+            <wp:cNvGraphicFramePr>
+              <a:graphicFrameLocks xmlns:a="http://schemas.openxmlformats.org/drawingml/2006/main" noChangeAspect="1"/>
+            </wp:cNvGraphicFramePr>
+            <a:graphic xmlns:a="http://schemas.openxmlformats.org/drawingml/2006/main">
+              <a:graphicData uri="http://schemas.openxmlformats.org/drawingml/2006/picture">
+                <pic:pic xmlns:pic="http://schemas.openxmlformats.org/drawingml/2006/picture">
+                  <pic:nvPicPr>
+                    <pic:cNvPr id="0" name="Picture 3"/>
+                    <pic:cNvPicPr>
+                      <a:picLocks noChangeAspect="1" noChangeArrowheads="1"/>
+                    </pic:cNvPicPr>
+                  </pic:nvPicPr>
+                  <pic:blipFill>
+                    <a:blip r:embed="rId9">
+                      <a:extLst>
+                        <a:ext uri="{28A0092B-C50C-407E-A947-70E740481C1C}">
+                          <a14:useLocalDpi xmlns:a14="http://schemas.microsoft.com/office/drawing/2010/main" val="0"/>
+                        </a:ext>
+                      </a:extLst>
+                    </a:blip>
+                    <a:srcRect/>
+                    <a:stretch>
+                      <a:fillRect/>
+                    </a:stretch>
+                  </pic:blipFill>
+                  <pic:spPr bwMode="auto">
+                    <a:xfrm>
+                      <a:off x="0" y="0"/>
+                      <a:ext cx="6127453" cy="3571795"/>
+                    </a:xfrm>
+                    <a:prstGeom prst="rect">
+                      <a:avLst/>
+                    </a:prstGeom>
+                    <a:noFill/>
+                    <a:ln>
+                      <a:noFill/>
+                    </a:ln>
+                  </pic:spPr>
+                </pic:pic>
+              </a:graphicData>
+            </a:graphic>
+          </wp:inline>
+        </w:drawing>
+      </w:r>
+    </w:p>
+    <w:p>
+      <w:pPr>
+        <w:rPr>
+          <w:rFonts w:ascii="Open Sans" w:eastAsia="Times New Roman" w:hAnsi="Open Sans" w:cs="Open Sans"/>
+          <w:sz w:val="18"/>
+          <w:szCs w:val="18"/>
+          <w:lang w:eastAsia="ko-KR"/>
+        </w:rPr>
       </w:pPr>
       <w:bookmarkStart w:id="0" w:name="_GoBack"/>
       <w:bookmarkEnd w:id="0"/>
+    </w:p>
+    <w:p>
+      <w:pPr>
+        <w:rPr>
+          <w:rFonts w:ascii="Open Sans" w:eastAsia="Times New Roman" w:hAnsi="Open Sans" w:cs="Open Sans"/>
+          <w:sz w:val="18"/>
+          <w:szCs w:val="18"/>
+          <w:lang w:eastAsia="ko-KR"/>
+        </w:rPr>
+      </w:pPr>
+      <w:r>
+        <w:rPr>
+          <w:rFonts w:ascii="Open Sans" w:eastAsia="Times New Roman" w:hAnsi="Open Sans" w:cs="Open Sans"/>
+          <w:sz w:val="18"/>
+          <w:szCs w:val="18"/>
+          <w:lang w:eastAsia="ko-KR"/>
+        </w:rPr>
+        <w:t>1UE vs. 3UE</w:t>
+      </w:r>
+    </w:p>
+    <w:p>
+      <w:pPr>
+        <w:rPr>
+          <w:rFonts w:ascii="Open Sans" w:eastAsia="Times New Roman" w:hAnsi="Open Sans" w:cs="Open Sans"/>
+          <w:sz w:val="18"/>
+          <w:szCs w:val="18"/>
+          <w:lang w:eastAsia="ko-KR"/>
+        </w:rPr>
+      </w:pPr>
+    </w:p>
+    <w:p>
+      <w:pPr>
+        <w:rPr>
+          <w:rFonts w:ascii="Open Sans" w:eastAsia="Times New Roman" w:hAnsi="Open Sans" w:cs="Open Sans"/>
+          <w:sz w:val="18"/>
+          <w:szCs w:val="18"/>
+          <w:lang w:eastAsia="ko-KR"/>
+        </w:rPr>
+      </w:pPr>
+      <w:r>
+        <w:rPr>
+          <w:rFonts w:ascii="Open Sans" w:eastAsia="Times New Roman" w:hAnsi="Open Sans" w:cs="Open Sans"/>
+          <w:sz w:val="18"/>
+          <w:szCs w:val="18"/>
+          <w:lang w:eastAsia="ko-KR"/>
+        </w:rPr>
+        <w:t>30ms vs. 200ms</w:t>
+      </w:r>
+    </w:p>
+    <w:p>
+      <w:pPr>
+        <w:rPr>
+          <w:rFonts w:ascii="Open Sans" w:eastAsia="Times New Roman" w:hAnsi="Open Sans" w:cs="Open Sans"/>
+          <w:sz w:val="18"/>
+          <w:szCs w:val="18"/>
+          <w:lang w:eastAsia="ko-KR"/>
+        </w:rPr>
+      </w:pPr>
+    </w:p>
+    <w:p>
+      <w:pPr>
+        <w:rPr>
+          <w:rFonts w:ascii="Open Sans" w:eastAsia="Times New Roman" w:hAnsi="Open Sans" w:cs="Open Sans"/>
+          <w:sz w:val="18"/>
+          <w:szCs w:val="18"/>
+          <w:lang w:eastAsia="ko-KR"/>
+        </w:rPr>
+      </w:pPr>
+      <w:r>
+        <w:rPr>
+          <w:rFonts w:ascii="Open Sans" w:eastAsia="Times New Roman" w:hAnsi="Open Sans" w:cs="Open Sans"/>
+          <w:sz w:val="18"/>
+          <w:szCs w:val="18"/>
+          <w:lang w:eastAsia="ko-KR"/>
+        </w:rPr>
+        <w:t>RWND 64K vs. 1M</w:t>
+      </w:r>
+    </w:p>
+    <w:p>
+      <w:pPr>
+        <w:rPr>
+          <w:rFonts w:ascii="Open Sans" w:eastAsia="Times New Roman" w:hAnsi="Open Sans" w:cs="Open Sans"/>
+          <w:sz w:val="18"/>
+          <w:szCs w:val="18"/>
+          <w:lang w:eastAsia="ko-KR"/>
+        </w:rPr>
+      </w:pPr>
+    </w:p>
+    <w:p>
+      <w:r>
+        <w:rPr>
+          <w:rFonts w:ascii="Open Sans" w:eastAsia="Times New Roman" w:hAnsi="Open Sans" w:cs="Open Sans"/>
+          <w:sz w:val="18"/>
+          <w:szCs w:val="18"/>
+          <w:lang w:eastAsia="ko-KR"/>
+        </w:rPr>
+        <w:t>MCS 1 vs. MCS 7</w:t>
+      </w:r>
+    </w:p>
+    <w:p>
+      <w:pPr>
+        <w:spacing w:after="240"/>
+        <w:rPr>
+          <w:b/>
+          <w:bCs/>
+          <w:u w:val="single"/>
+        </w:rPr>
+      </w:pPr>
     </w:p>
     <w:p>
       <w:pPr>
@@ -4744,7 +4936,39 @@
         </w:rPr>
       </w:pPr>
     </w:p>
-    <w:p/>
+    <w:p>
+      <w:r>
+        <w:t>30ms vs. 200ms</w:t>
+      </w:r>
+    </w:p>
+    <w:p>
+      <w:r>
+        <w:t>MCS1 vs. MCS 7</w:t>
+      </w:r>
+    </w:p>
+    <w:p>
+      <w:r>
+        <w:t>Peak vs. Average</w:t>
+      </w:r>
+    </w:p>
+    <w:p>
+      <w:r>
+        <w:t>b.</w:t>
+      </w:r>
+      <w:r>
+        <w:tab/>
+        <w:t>Why use UDP traffic instead of using the result obtained using TCP in Problem 3?</w:t>
+      </w:r>
+    </w:p>
+    <w:p>
+      <w:r>
+        <w:t>c.</w:t>
+      </w:r>
+      <w:r>
+        <w:tab/>
+        <w:t>Compare the TCP and UDP peak throughput observed in Problems 3 and 4 for every combination of the configurations listed in Problem 4. What is your most significant observation?</w:t>
+      </w:r>
+    </w:p>
     <w:sectPr>
       <w:pgSz w:w="12240" w:h="15840"/>
       <w:pgMar w:top="1440" w:right="1440" w:bottom="1440" w:left="1440" w:header="720" w:footer="720" w:gutter="0"/>
@@ -4878,6 +5102,7 @@
     <w:lsdException w:name="HTML Sample" w:semiHidden="1" w:unhideWhenUsed="1"/>
     <w:lsdException w:name="HTML Typewriter" w:semiHidden="1" w:unhideWhenUsed="1"/>
     <w:lsdException w:name="HTML Variable" w:semiHidden="1" w:unhideWhenUsed="1"/>
+    <w:lsdException w:name="Normal Table" w:semiHidden="1" w:unhideWhenUsed="1"/>
     <w:lsdException w:name="annotation subject" w:semiHidden="1" w:unhideWhenUsed="1"/>
     <w:lsdException w:name="No List" w:semiHidden="1" w:unhideWhenUsed="1"/>
     <w:lsdException w:name="Outline List 1" w:semiHidden="1" w:unhideWhenUsed="1"/>
@@ -4924,8 +5149,10 @@
     <w:lsdException w:name="Table Subtle 2" w:semiHidden="1" w:unhideWhenUsed="1"/>
     <w:lsdException w:name="Table Web 1" w:semiHidden="1" w:unhideWhenUsed="1"/>
     <w:lsdException w:name="Table Web 2" w:semiHidden="1" w:unhideWhenUsed="1"/>
+    <w:lsdException w:name="Table Web 3" w:semiHidden="1" w:unhideWhenUsed="1"/>
     <w:lsdException w:name="Balloon Text" w:semiHidden="1" w:unhideWhenUsed="1"/>
     <w:lsdException w:name="Table Grid" w:uiPriority="39"/>
+    <w:lsdException w:name="Table Theme" w:semiHidden="1" w:unhideWhenUsed="1"/>
     <w:lsdException w:name="Placeholder Text" w:semiHidden="1"/>
     <w:lsdException w:name="No Spacing" w:uiPriority="1" w:qFormat="1"/>
     <w:lsdException w:name="Light Shading" w:uiPriority="60"/>
@@ -5477,6 +5704,21 @@
 </file>
 
 <file path=customXml/item1.xml><?xml version="1.0" encoding="utf-8"?>
+<p:properties xmlns:p="http://schemas.microsoft.com/office/2006/metadata/properties" xmlns:xsi="http://www.w3.org/2001/XMLSchema-instance" xmlns:pc="http://schemas.microsoft.com/office/infopath/2007/PartnerControls">
+  <documentManagement/>
+</p:properties>
+</file>
+
+<file path=customXml/item2.xml><?xml version="1.0" encoding="utf-8"?>
+<?mso-contentType ?>
+<FormTemplates xmlns="http://schemas.microsoft.com/sharepoint/v3/contenttype/forms">
+  <Display>DocumentLibraryForm</Display>
+  <Edit>DocumentLibraryForm</Edit>
+  <New>DocumentLibraryForm</New>
+</FormTemplates>
+</file>
+
+<file path=customXml/item3.xml><?xml version="1.0" encoding="utf-8"?>
 <ct:contentTypeSchema xmlns:ct="http://schemas.microsoft.com/office/2006/metadata/contentType" xmlns:ma="http://schemas.microsoft.com/office/2006/metadata/properties/metaAttributes" ct:_="" ma:_="" ma:contentTypeName="Document" ma:contentTypeID="0x010100D6117BE2B4B4134D995C7E173E6C9C32" ma:contentTypeVersion="10" ma:contentTypeDescription="Create a new document." ma:contentTypeScope="" ma:versionID="850070987d813d0b08818ca5e032f7f4">
   <xsd:schema xmlns:xsd="http://www.w3.org/2001/XMLSchema" xmlns:xs="http://www.w3.org/2001/XMLSchema" xmlns:p="http://schemas.microsoft.com/office/2006/metadata/properties" xmlns:ns3="6510ea39-eea5-49a6-8235-0556d9bda975" targetNamespace="http://schemas.microsoft.com/office/2006/metadata/properties" ma:root="true" ma:fieldsID="fb0db7d031488b26bc69e6d898835040" ns3:_="">
     <xsd:import namespace="6510ea39-eea5-49a6-8235-0556d9bda975"/>
@@ -5660,22 +5902,24 @@
 </ct:contentTypeSchema>
 </file>
 
-<file path=customXml/item2.xml><?xml version="1.0" encoding="utf-8"?>
-<?mso-contentType ?>
-<FormTemplates xmlns="http://schemas.microsoft.com/sharepoint/v3/contenttype/forms">
-  <Display>DocumentLibraryForm</Display>
-  <Edit>DocumentLibraryForm</Edit>
-  <New>DocumentLibraryForm</New>
-</FormTemplates>
+<file path=customXml/itemProps1.xml><?xml version="1.0" encoding="utf-8"?>
+<ds:datastoreItem xmlns:ds="http://schemas.openxmlformats.org/officeDocument/2006/customXml" ds:itemID="{AC32D3AC-43F7-4C00-B60F-8634CAFE7437}">
+  <ds:schemaRefs>
+    <ds:schemaRef ds:uri="http://schemas.microsoft.com/office/2006/metadata/properties"/>
+    <ds:schemaRef ds:uri="http://schemas.microsoft.com/office/infopath/2007/PartnerControls"/>
+  </ds:schemaRefs>
+</ds:datastoreItem>
 </file>
 
-<file path=customXml/item3.xml><?xml version="1.0" encoding="utf-8"?>
-<p:properties xmlns:p="http://schemas.microsoft.com/office/2006/metadata/properties" xmlns:xsi="http://www.w3.org/2001/XMLSchema-instance" xmlns:pc="http://schemas.microsoft.com/office/infopath/2007/PartnerControls">
-  <documentManagement/>
-</p:properties>
+<file path=customXml/itemProps2.xml><?xml version="1.0" encoding="utf-8"?>
+<ds:datastoreItem xmlns:ds="http://schemas.openxmlformats.org/officeDocument/2006/customXml" ds:itemID="{7F31099E-B3A0-4EEF-A4E7-688686A5D0FA}">
+  <ds:schemaRefs>
+    <ds:schemaRef ds:uri="http://schemas.microsoft.com/sharepoint/v3/contenttype/forms"/>
+  </ds:schemaRefs>
+</ds:datastoreItem>
 </file>
 
-<file path=customXml/itemProps1.xml><?xml version="1.0" encoding="utf-8"?>
+<file path=customXml/itemProps3.xml><?xml version="1.0" encoding="utf-8"?>
 <ds:datastoreItem xmlns:ds="http://schemas.openxmlformats.org/officeDocument/2006/customXml" ds:itemID="{DE1963F8-62DC-405A-BC9E-77EC00D43326}">
   <ds:schemaRefs>
     <ds:schemaRef ds:uri="http://schemas.microsoft.com/office/2006/metadata/contentType"/>
@@ -5691,21 +5935,4 @@
     <ds:schemaRef ds:uri="http://schemas.microsoft.com/internal/obd"/>
   </ds:schemaRefs>
 </ds:datastoreItem>
-</file>
-
-<file path=customXml/itemProps2.xml><?xml version="1.0" encoding="utf-8"?>
-<ds:datastoreItem xmlns:ds="http://schemas.openxmlformats.org/officeDocument/2006/customXml" ds:itemID="{7F31099E-B3A0-4EEF-A4E7-688686A5D0FA}">
-  <ds:schemaRefs>
-    <ds:schemaRef ds:uri="http://schemas.microsoft.com/sharepoint/v3/contenttype/forms"/>
-  </ds:schemaRefs>
-</ds:datastoreItem>
-</file>
-
-<file path=customXml/itemProps3.xml><?xml version="1.0" encoding="utf-8"?>
-<ds:datastoreItem xmlns:ds="http://schemas.openxmlformats.org/officeDocument/2006/customXml" ds:itemID="{AC32D3AC-43F7-4C00-B60F-8634CAFE7437}">
-  <ds:schemaRefs>
-    <ds:schemaRef ds:uri="http://schemas.microsoft.com/office/2006/metadata/properties"/>
-    <ds:schemaRef ds:uri="http://schemas.microsoft.com/office/infopath/2007/PartnerControls"/>
-  </ds:schemaRefs>
-</ds:datastoreItem>
 </file>
</xml_diff>